<commit_message>
Update the docx after minor change
</commit_message>
<xml_diff>
--- a/scripts/add_new_species/tests/fixtures/submission_form_example/01-species-submission_v1.2.docx
+++ b/scripts/add_new_species/tests/fixtures/submission_form_example/01-species-submission_v1.2.docx
@@ -278,45 +278,35 @@
         </w:rPr>
         <w:t xml:space="preserve">the </w:t>
       </w:r>
-      <w:r>
-        <w:fldChar w:fldCharType="begin"/>
-      </w:r>
-      <w:r>
-        <w:instrText>HYPERLINK "https://genomes.scilifelab.se/contribute/"</w:instrText>
-      </w:r>
-      <w:r>
-        <w:fldChar w:fldCharType="separate"/>
-      </w:r>
-      <w:r>
-        <w:rPr>
-          <w:rStyle w:val="Hyperlink"/>
-          <w:rFonts w:ascii="Lato" w:hAnsi="Lato"/>
-          <w:sz w:val="22"/>
-          <w:szCs w:val="22"/>
-        </w:rPr>
-        <w:t>service scope</w:t>
-      </w:r>
-      <w:r>
-        <w:rPr>
-          <w:rStyle w:val="Hyperlink"/>
-          <w:rFonts w:ascii="Lato" w:hAnsi="Lato"/>
-          <w:sz w:val="22"/>
-          <w:szCs w:val="22"/>
-        </w:rPr>
-        <w:t>,</w:t>
-      </w:r>
-      <w:r>
-        <w:rPr>
-          <w:rStyle w:val="Hyperlink"/>
-          <w:rFonts w:ascii="Lato" w:hAnsi="Lato"/>
-          <w:sz w:val="22"/>
-          <w:szCs w:val="22"/>
-        </w:rPr>
-        <w:t xml:space="preserve"> requirements</w:t>
-      </w:r>
-      <w:r>
-        <w:fldChar w:fldCharType="end"/>
-      </w:r>
+      <w:hyperlink r:id="rId8" w:history="1">
+        <w:r>
+          <w:rPr>
+            <w:rStyle w:val="Hyperlink"/>
+            <w:rFonts w:ascii="Lato" w:hAnsi="Lato"/>
+            <w:sz w:val="22"/>
+            <w:szCs w:val="22"/>
+          </w:rPr>
+          <w:t>service scope</w:t>
+        </w:r>
+        <w:r>
+          <w:rPr>
+            <w:rStyle w:val="Hyperlink"/>
+            <w:rFonts w:ascii="Lato" w:hAnsi="Lato"/>
+            <w:sz w:val="22"/>
+            <w:szCs w:val="22"/>
+          </w:rPr>
+          <w:t>,</w:t>
+        </w:r>
+        <w:r>
+          <w:rPr>
+            <w:rStyle w:val="Hyperlink"/>
+            <w:rFonts w:ascii="Lato" w:hAnsi="Lato"/>
+            <w:sz w:val="22"/>
+            <w:szCs w:val="22"/>
+          </w:rPr>
+          <w:t xml:space="preserve"> requirements</w:t>
+        </w:r>
+      </w:hyperlink>
       <w:r>
         <w:rPr>
           <w:rFonts w:ascii="Lato" w:hAnsi="Lato"/>
@@ -334,7 +324,7 @@
         </w:rPr>
         <w:t xml:space="preserve"> and </w:t>
       </w:r>
-      <w:hyperlink r:id="rId8" w:history="1">
+      <w:hyperlink r:id="rId9" w:history="1">
         <w:r>
           <w:rPr>
             <w:rStyle w:val="Hyperlink"/>
@@ -915,19 +905,8 @@
                 <w:color w:val="055B64"/>
                 <w:lang w:val="en-US"/>
               </w:rPr>
-              <w:t xml:space="preserve">Aspergillus </w:t>
-            </w:r>
-            <w:proofErr w:type="spellStart"/>
-            <w:r>
-              <w:rPr>
-                <w:rFonts w:ascii="Lato" w:hAnsi="Lato"/>
-                <w:bCs/>
-                <w:color w:val="055B64"/>
-                <w:lang w:val="en-US"/>
-              </w:rPr>
-              <w:t>nidulans</w:t>
-            </w:r>
-            <w:proofErr w:type="spellEnd"/>
+              <w:t>Aspergillus nidulans</w:t>
+            </w:r>
             <w:r>
               <w:rPr>
                 <w:rFonts w:ascii="Lato" w:hAnsi="Lato"/>
@@ -1022,19 +1001,8 @@
                     <w:szCs w:val="22"/>
                     <w:lang w:val="en-US"/>
                   </w:rPr>
-                  <w:t xml:space="preserve">Aspergillus </w:t>
+                  <w:t>Aspergillus nidulans</w:t>
                 </w:r>
-                <w:proofErr w:type="spellStart"/>
-                <w:r>
-                  <w:rPr>
-                    <w:rFonts w:ascii="Lato" w:hAnsi="Lato" w:cs="Arial"/>
-                    <w:sz w:val="22"/>
-                    <w:szCs w:val="22"/>
-                    <w:lang w:val="en-US"/>
-                  </w:rPr>
-                  <w:t>nidulans</w:t>
-                </w:r>
-                <w:proofErr w:type="spellEnd"/>
               </w:p>
             </w:tc>
           </w:sdtContent>
@@ -1286,7 +1254,7 @@
               </w:rPr>
               <w:t xml:space="preserve">in </w:t>
             </w:r>
-            <w:hyperlink r:id="rId9" w:history="1">
+            <w:hyperlink r:id="rId10" w:history="1">
               <w:r>
                 <w:rPr>
                   <w:rStyle w:val="Hyperlink"/>
@@ -1540,7 +1508,7 @@
               </w:rPr>
               <w:t xml:space="preserve"> </w:t>
             </w:r>
-            <w:hyperlink r:id="rId10" w:history="1">
+            <w:hyperlink r:id="rId11" w:history="1">
               <w:r>
                 <w:rPr>
                   <w:rStyle w:val="Hyperlink"/>
@@ -2092,7 +2060,7 @@
               </w:rPr>
               <w:t xml:space="preserve">. Format all reference in </w:t>
             </w:r>
-            <w:hyperlink r:id="rId11" w:history="1">
+            <w:hyperlink r:id="rId12" w:history="1">
               <w:r>
                 <w:rPr>
                   <w:rStyle w:val="Hyperlink"/>
@@ -2888,16 +2856,7 @@
                     <w:sz w:val="22"/>
                     <w:szCs w:val="22"/>
                   </w:rPr>
-                  <w:t xml:space="preserve"> </w:t>
-                </w:r>
-                <w:r>
-                  <w:rPr>
-                    <w:rFonts w:ascii="Lato" w:eastAsia="Lato" w:hAnsi="Lato" w:cs="Lato"/>
-                    <w:color w:val="666666"/>
-                    <w:sz w:val="22"/>
-                    <w:szCs w:val="22"/>
-                  </w:rPr>
-                  <w:t xml:space="preserve">Lorem ipsum by Jane Doe, used with permission </w:t>
+                  <w:t xml:space="preserve"> Lorem ipsum by Jane Doe, used with permission </w:t>
                 </w:r>
               </w:p>
             </w:tc>
@@ -2946,6 +2905,7 @@
             <w:placeholder>
               <w:docPart w:val="4227F72880368448A56C595F75CF0543"/>
             </w:placeholder>
+            <w:showingPlcHdr/>
             <w:text w:multiLine="1"/>
           </w:sdtPr>
           <w:sdtContent>
@@ -2967,12 +2927,9 @@
                 </w:pPr>
                 <w:r>
                   <w:rPr>
-                    <w:rFonts w:ascii="Lato" w:eastAsia="Lato" w:hAnsi="Lato" w:cs="Lato"/>
-                    <w:color w:val="666666"/>
-                    <w:sz w:val="22"/>
-                    <w:szCs w:val="22"/>
+                    <w:rStyle w:val="PlaceholderText"/>
                   </w:rPr>
-                  <w:t>www.example.com/image.png</w:t>
+                  <w:t>Click or tap here to enter text.</w:t>
                 </w:r>
               </w:p>
             </w:tc>
@@ -3704,7 +3661,7 @@
         </w:rPr>
         <w:t xml:space="preserve">: </w:t>
       </w:r>
-      <w:hyperlink r:id="rId12" w:history="1">
+      <w:hyperlink r:id="rId13" w:history="1">
         <w:r>
           <w:rPr>
             <w:rStyle w:val="Hyperlink"/>
@@ -3723,9 +3680,9 @@
       </w:r>
     </w:p>
     <w:sectPr>
-      <w:headerReference w:type="default" r:id="rId13"/>
-      <w:footerReference w:type="even" r:id="rId14"/>
-      <w:footerReference w:type="default" r:id="rId15"/>
+      <w:headerReference w:type="default" r:id="rId14"/>
+      <w:footerReference w:type="even" r:id="rId15"/>
+      <w:footerReference w:type="default" r:id="rId16"/>
       <w:pgSz w:w="11906" w:h="16838"/>
       <w:pgMar w:top="1440" w:right="1440" w:bottom="1440" w:left="1440" w:header="708" w:footer="708" w:gutter="0"/>
       <w:pgNumType w:start="1"/>
@@ -7535,6 +7492,7 @@
   <w:rsids>
     <w:rsidRoot w:val="004C6833"/>
     <w:rsid w:val="00025073"/>
+    <w:rsid w:val="00052C6B"/>
     <w:rsid w:val="00067221"/>
     <w:rsid w:val="000A297F"/>
     <w:rsid w:val="000A4541"/>
@@ -7591,6 +7549,7 @@
     <w:rsid w:val="00B65D4F"/>
     <w:rsid w:val="00B75265"/>
     <w:rsid w:val="00B8630E"/>
+    <w:rsid w:val="00BA480E"/>
     <w:rsid w:val="00BB7D9F"/>
     <w:rsid w:val="00BC1770"/>
     <w:rsid w:val="00BC704F"/>
@@ -8073,13 +8032,6 @@
       <w:spacing w:after="160" w:line="278" w:lineRule="auto"/>
     </w:pPr>
   </w:style>
-  <w:style w:type="paragraph" w:customStyle="1" w:styleId="22B9F4DAD945CB4FBD06BFB7B7F2EED5">
-    <w:name w:val="22B9F4DAD945CB4FBD06BFB7B7F2EED5"/>
-    <w:rsid w:val="00567D22"/>
-    <w:pPr>
-      <w:spacing w:after="160" w:line="278" w:lineRule="auto"/>
-    </w:pPr>
-  </w:style>
   <w:style w:type="paragraph" w:customStyle="1" w:styleId="2006BC2600FA054984DA378EFE96A7EF">
     <w:name w:val="2006BC2600FA054984DA378EFE96A7EF"/>
     <w:rsid w:val="00567D22"/>
@@ -8117,20 +8069,6 @@
   </w:style>
   <w:style w:type="paragraph" w:customStyle="1" w:styleId="02D17BA9228B844D92CC1E9FA8B34B4D">
     <w:name w:val="02D17BA9228B844D92CC1E9FA8B34B4D"/>
-    <w:rsid w:val="009B298A"/>
-    <w:pPr>
-      <w:spacing w:after="160" w:line="278" w:lineRule="auto"/>
-    </w:pPr>
-  </w:style>
-  <w:style w:type="paragraph" w:customStyle="1" w:styleId="2FCDAA5DCBFA2A4EA09457B6C6BB42D8">
-    <w:name w:val="2FCDAA5DCBFA2A4EA09457B6C6BB42D8"/>
-    <w:rsid w:val="009B298A"/>
-    <w:pPr>
-      <w:spacing w:after="160" w:line="278" w:lineRule="auto"/>
-    </w:pPr>
-  </w:style>
-  <w:style w:type="paragraph" w:customStyle="1" w:styleId="19AE5778B494334EAB802E019122A382">
-    <w:name w:val="19AE5778B494334EAB802E019122A382"/>
     <w:rsid w:val="009B298A"/>
     <w:pPr>
       <w:spacing w:after="160" w:line="278" w:lineRule="auto"/>

</xml_diff>